<commit_message>
Adicionando projeto de extensão
</commit_message>
<xml_diff>
--- a/Documentos/EducaMente - Projeto de extensao.docx
+++ b/Documentos/EducaMente - Projeto de extensao.docx
@@ -404,6 +404,15 @@
                 <w:szCs w:val="20"/>
               </w:rPr>
             </w:pPr>
+            <w:r>
+              <w:rPr>
+                <w:rFonts w:ascii="Arial" w:eastAsia="Arial" w:hAnsi="Arial" w:cs="Arial"/>
+                <w:color w:val="4F6228" w:themeColor="accent3" w:themeShade="80"/>
+                <w:sz w:val="20"/>
+                <w:szCs w:val="20"/>
+              </w:rPr>
+              <w:t>23024991</w:t>
+            </w:r>
           </w:p>
         </w:tc>
       </w:tr>
@@ -482,6 +491,15 @@
                 <w:szCs w:val="20"/>
               </w:rPr>
             </w:pPr>
+            <w:r>
+              <w:rPr>
+                <w:rFonts w:ascii="Arial" w:eastAsia="Arial" w:hAnsi="Arial" w:cs="Arial"/>
+                <w:color w:val="4F6228" w:themeColor="accent3" w:themeShade="80"/>
+                <w:sz w:val="20"/>
+                <w:szCs w:val="20"/>
+              </w:rPr>
+              <w:t>23024758</w:t>
+            </w:r>
           </w:p>
         </w:tc>
       </w:tr>
@@ -1209,18 +1227,8 @@
                 <w:sz w:val="20"/>
                 <w:szCs w:val="20"/>
               </w:rPr>
-              <w:t xml:space="preserve">3- Saúde e </w:t>
-            </w:r>
-            <w:proofErr w:type="gramStart"/>
-            <w:r>
-              <w:rPr>
-                <w:rFonts w:ascii="Arial" w:eastAsia="Arial" w:hAnsi="Arial" w:cs="Arial"/>
-                <w:sz w:val="20"/>
-                <w:szCs w:val="20"/>
-              </w:rPr>
-              <w:t>Bem Estar</w:t>
-            </w:r>
-            <w:proofErr w:type="gramEnd"/>
+              <w:t>3- Saúde e Bem Estar</w:t>
+            </w:r>
             <w:r>
               <w:rPr>
                 <w:rFonts w:ascii="Arial" w:eastAsia="Arial" w:hAnsi="Arial" w:cs="Arial"/>
@@ -2604,27 +2612,7 @@
                 <w:sz w:val="20"/>
                 <w:szCs w:val="20"/>
               </w:rPr>
-              <w:t xml:space="preserve">Vamos impactar diretamente na ODS 3 – saúde e </w:t>
-            </w:r>
-            <w:proofErr w:type="gramStart"/>
-            <w:r>
-              <w:rPr>
-                <w:rFonts w:ascii="Arial" w:eastAsia="Arial" w:hAnsi="Arial" w:cs="Arial"/>
-                <w:color w:val="4F6228" w:themeColor="accent3" w:themeShade="80"/>
-                <w:sz w:val="20"/>
-                <w:szCs w:val="20"/>
-              </w:rPr>
-              <w:t>bem estar</w:t>
-            </w:r>
-            <w:proofErr w:type="gramEnd"/>
-            <w:r>
-              <w:rPr>
-                <w:rFonts w:ascii="Arial" w:eastAsia="Arial" w:hAnsi="Arial" w:cs="Arial"/>
-                <w:color w:val="4F6228" w:themeColor="accent3" w:themeShade="80"/>
-                <w:sz w:val="20"/>
-                <w:szCs w:val="20"/>
-              </w:rPr>
-              <w:t>, trazendo conhecimento sobre doação de sangue, um ato que pode salvar vidas, para que mais pessoas se interessem por esse tópico e como resultado gerar mais doações.</w:t>
+              <w:t>Vamos impactar diretamente na ODS 3 – saúde e bem estar, trazendo conhecimento sobre doação de sangue, um ato que pode salvar vidas, para que mais pessoas se interessem por esse tópico e como resultado gerar mais doações.</w:t>
             </w:r>
           </w:p>
         </w:tc>

</xml_diff>